<commit_message>
Add Contact Me page
</commit_message>
<xml_diff>
--- a/website_specs.docx
+++ b/website_specs.docx
@@ -28,7 +28,7 @@
           <w:noProof/>
         </w:rPr>
         <w:drawing>
-          <wp:inline distT="0" distB="0" distL="0" distR="0" wp14:anchorId="39F922DA" wp14:editId="5067BDE8">
+          <wp:inline distT="0" distB="0" distL="0" distR="0" wp14:anchorId="1CC7B0DE" wp14:editId="33D90905">
             <wp:extent cx="3526462" cy="998034"/>
             <wp:effectExtent l="0" t="0" r="4445" b="5715"/>
             <wp:docPr id="616351253" name="Picture 1" descr="A screenshot of a phone&#10;&#10;AI-generated content may be incorrect."/>
@@ -69,6 +69,66 @@
           </wp:inline>
         </w:drawing>
       </w:r>
+    </w:p>
+    <w:p/>
+    <w:p>
+      <w:hyperlink r:id="rId6" w:history="1">
+        <w:r>
+          <w:rPr>
+            <w:rStyle w:val="Hyperlink"/>
+          </w:rPr>
+          <w:t>Django</w:t>
+        </w:r>
+      </w:hyperlink>
+    </w:p>
+    <w:p>
+      <w:hyperlink r:id="rId7" w:history="1">
+        <w:r>
+          <w:rPr>
+            <w:rStyle w:val="Hyperlink"/>
+          </w:rPr>
+          <w:t>Rail</w:t>
+        </w:r>
+        <w:r>
+          <w:rPr>
+            <w:rStyle w:val="Hyperlink"/>
+          </w:rPr>
+          <w:t>w</w:t>
+        </w:r>
+        <w:r>
+          <w:rPr>
+            <w:rStyle w:val="Hyperlink"/>
+          </w:rPr>
+          <w:t>ay</w:t>
+        </w:r>
+      </w:hyperlink>
+    </w:p>
+    <w:p/>
+    <w:p>
+      <w:r>
+        <w:t>SSH Command</w:t>
+      </w:r>
+    </w:p>
+    <w:p>
+      <w:r>
+        <w:t>railway ssh --project=64ee2761-3254-419e-983c-f05d16671f5a --environment=1e2b2a4b-69b0-4053-a4d0-4b7974ebede1 --service=5c2c14bc-6889-48e5-ab58-33081a45228d</w:t>
+      </w:r>
+    </w:p>
+    <w:p/>
+    <w:p>
+      <w:r>
+        <w:t>Seed command</w:t>
+      </w:r>
+    </w:p>
+    <w:p>
+      <w:r>
+        <w:t xml:space="preserve">python manage.py </w:t>
+      </w:r>
+      <w:proofErr w:type="spellStart"/>
+      <w:r>
+        <w:t>seed_data</w:t>
+      </w:r>
+      <w:proofErr w:type="spellEnd"/>
     </w:p>
     <w:sectPr>
       <w:pgSz w:w="12240" w:h="15840"/>
@@ -1032,6 +1092,18 @@
       <w:shd w:val="clear" w:color="auto" w:fill="E1DFDD"/>
     </w:rPr>
   </w:style>
+  <w:style w:type="character" w:styleId="FollowedHyperlink">
+    <w:name w:val="FollowedHyperlink"/>
+    <w:basedOn w:val="DefaultParagraphFont"/>
+    <w:uiPriority w:val="99"/>
+    <w:semiHidden/>
+    <w:unhideWhenUsed/>
+    <w:rsid w:val="00D53F41"/>
+    <w:rPr>
+      <w:color w:val="96607D" w:themeColor="followedHyperlink"/>
+      <w:u w:val="single"/>
+    </w:rPr>
+  </w:style>
 </w:styles>
 </file>
 

</xml_diff>